<commit_message>
Update Assignment Cover Sheet.docx
</commit_message>
<xml_diff>
--- a/Assignment Cover Sheet.docx
+++ b/Assignment Cover Sheet.docx
@@ -1,6 +1,6 @@
 
 <file path=word/document.xml><?xml version="1.0" encoding="utf-8"?>
-<w:document xmlns:wpc="http://schemas.microsoft.com/office/word/2010/wordprocessingCanvas" xmlns:cx="http://schemas.microsoft.com/office/drawing/2014/chartex" xmlns:mc="http://schemas.openxmlformats.org/markup-compatibility/2006" xmlns:o="urn:schemas-microsoft-com:office:office" xmlns:r="http://schemas.openxmlformats.org/officeDocument/2006/relationships" xmlns:m="http://schemas.openxmlformats.org/officeDocument/2006/math" xmlns:v="urn:schemas-microsoft-com:vml" xmlns:wp14="http://schemas.microsoft.com/office/word/2010/wordprocessingDrawing" xmlns:wp="http://schemas.openxmlformats.org/drawingml/2006/wordprocessingDrawing" xmlns:w10="urn:schemas-microsoft-com:office:word" xmlns:w="http://schemas.openxmlformats.org/wordprocessingml/2006/main" xmlns:w14="http://schemas.microsoft.com/office/word/2010/wordml" xmlns:w15="http://schemas.microsoft.com/office/word/2012/wordml" xmlns:w16se="http://schemas.microsoft.com/office/word/2015/wordml/symex" xmlns:wpg="http://schemas.microsoft.com/office/word/2010/wordprocessingGroup" xmlns:wpi="http://schemas.microsoft.com/office/word/2010/wordprocessingInk" xmlns:wne="http://schemas.microsoft.com/office/word/2006/wordml" xmlns:wps="http://schemas.microsoft.com/office/word/2010/wordprocessingShape" mc:Ignorable="w14 w15 w16se wp14">
+<w:document xmlns:wpc="http://schemas.microsoft.com/office/word/2010/wordprocessingCanvas" xmlns:cx="http://schemas.microsoft.com/office/drawing/2014/chartex" xmlns:cx1="http://schemas.microsoft.com/office/drawing/2015/9/8/chartex" xmlns:cx2="http://schemas.microsoft.com/office/drawing/2015/10/21/chartex" xmlns:cx3="http://schemas.microsoft.com/office/drawing/2016/5/9/chartex" xmlns:cx4="http://schemas.microsoft.com/office/drawing/2016/5/10/chartex" xmlns:cx5="http://schemas.microsoft.com/office/drawing/2016/5/11/chartex" xmlns:cx6="http://schemas.microsoft.com/office/drawing/2016/5/12/chartex" xmlns:cx7="http://schemas.microsoft.com/office/drawing/2016/5/13/chartex" xmlns:cx8="http://schemas.microsoft.com/office/drawing/2016/5/14/chartex" xmlns:mc="http://schemas.openxmlformats.org/markup-compatibility/2006" xmlns:aink="http://schemas.microsoft.com/office/drawing/2016/ink" xmlns:am3d="http://schemas.microsoft.com/office/drawing/2017/model3d" xmlns:o="urn:schemas-microsoft-com:office:office" xmlns:r="http://schemas.openxmlformats.org/officeDocument/2006/relationships" xmlns:m="http://schemas.openxmlformats.org/officeDocument/2006/math" xmlns:v="urn:schemas-microsoft-com:vml" xmlns:wp14="http://schemas.microsoft.com/office/word/2010/wordprocessingDrawing" xmlns:wp="http://schemas.openxmlformats.org/drawingml/2006/wordprocessingDrawing" xmlns:w10="urn:schemas-microsoft-com:office:word" xmlns:w="http://schemas.openxmlformats.org/wordprocessingml/2006/main" xmlns:w14="http://schemas.microsoft.com/office/word/2010/wordml" xmlns:w15="http://schemas.microsoft.com/office/word/2012/wordml" xmlns:w16cex="http://schemas.microsoft.com/office/word/2018/wordml/cex" xmlns:w16cid="http://schemas.microsoft.com/office/word/2016/wordml/cid" xmlns:w16="http://schemas.microsoft.com/office/word/2018/wordml" xmlns:w16se="http://schemas.microsoft.com/office/word/2015/wordml/symex" xmlns:wpg="http://schemas.microsoft.com/office/word/2010/wordprocessingGroup" xmlns:wpi="http://schemas.microsoft.com/office/word/2010/wordprocessingInk" xmlns:wne="http://schemas.microsoft.com/office/word/2006/wordml" xmlns:wps="http://schemas.microsoft.com/office/word/2010/wordprocessingShape" mc:Ignorable="w14 w15 w16se w16cid w16 w16cex wp14">
   <w:body>
     <w:p>
       <w:r>
@@ -2326,13 +2326,13 @@
           <w:lang w:val="en-GB" w:eastAsia="zh-CN"/>
         </w:rPr>
         <w:drawing>
-          <wp:anchor distT="0" distB="0" distL="0" distR="0" simplePos="0" relativeHeight="251660288" behindDoc="0" locked="0" layoutInCell="1" allowOverlap="1" wp14:anchorId="5F9981F0" wp14:editId="1C3E2F85">
+          <wp:anchor distT="0" distB="0" distL="0" distR="0" simplePos="0" relativeHeight="251653120" behindDoc="0" locked="0" layoutInCell="1" allowOverlap="1" wp14:anchorId="5F9981F0" wp14:editId="5EE67FB2">
             <wp:simplePos x="0" y="0"/>
             <wp:positionH relativeFrom="page">
-              <wp:posOffset>847725</wp:posOffset>
+              <wp:posOffset>904875</wp:posOffset>
             </wp:positionH>
             <wp:positionV relativeFrom="paragraph">
-              <wp:posOffset>198120</wp:posOffset>
+              <wp:posOffset>198285</wp:posOffset>
             </wp:positionV>
             <wp:extent cx="1279291" cy="524510"/>
             <wp:effectExtent l="0" t="0" r="0" b="0"/>
@@ -2357,7 +2357,7 @@
                   <pic:spPr>
                     <a:xfrm>
                       <a:off x="0" y="0"/>
-                      <a:ext cx="1283016" cy="526037"/>
+                      <a:ext cx="1279291" cy="524510"/>
                     </a:xfrm>
                     <a:prstGeom prst="rect">
                       <a:avLst/>
@@ -2518,21 +2518,30 @@
         </w:rPr>
         <w:tab/>
       </w:r>
+      <w:proofErr w:type="gramStart"/>
       <w:r>
         <w:rPr>
           <w:sz w:val="18"/>
           <w:u w:val="single"/>
         </w:rPr>
-        <w:t xml:space="preserve">   (Yeo</w:t>
-      </w:r>
-      <w:bookmarkStart w:id="2" w:name="_GoBack"/>
-      <w:bookmarkEnd w:id="2"/>
+        <w:t xml:space="preserve">   (</w:t>
+      </w:r>
+      <w:proofErr w:type="spellStart"/>
+      <w:proofErr w:type="gramEnd"/>
       <w:r>
         <w:rPr>
           <w:sz w:val="18"/>
           <w:u w:val="single"/>
         </w:rPr>
-        <w:t xml:space="preserve">w Kin Ren) </w:t>
+        <w:t>Yeow</w:t>
+      </w:r>
+      <w:proofErr w:type="spellEnd"/>
+      <w:r>
+        <w:rPr>
+          <w:sz w:val="18"/>
+          <w:u w:val="single"/>
+        </w:rPr>
+        <w:t xml:space="preserve"> Kin Ren) </w:t>
       </w:r>
       <w:r>
         <w:rPr>
@@ -2583,10 +2592,80 @@
           <w:sz w:val="9"/>
         </w:rPr>
       </w:pPr>
+      <w:r>
+        <w:rPr>
+          <w:noProof/>
+          <w:sz w:val="18"/>
+        </w:rPr>
+        <w:drawing>
+          <wp:anchor distT="0" distB="0" distL="114300" distR="114300" simplePos="0" relativeHeight="251662336" behindDoc="0" locked="0" layoutInCell="1" allowOverlap="1" wp14:anchorId="55821E6A" wp14:editId="5A608C7F">
+            <wp:simplePos x="0" y="0"/>
+            <wp:positionH relativeFrom="column">
+              <wp:posOffset>844550</wp:posOffset>
+            </wp:positionH>
+            <wp:positionV relativeFrom="paragraph">
+              <wp:posOffset>15875</wp:posOffset>
+            </wp:positionV>
+            <wp:extent cx="581025" cy="140970"/>
+            <wp:effectExtent l="0" t="0" r="0" b="0"/>
+            <wp:wrapThrough wrapText="bothSides">
+              <wp:wrapPolygon edited="0">
+                <wp:start x="0" y="0"/>
+                <wp:lineTo x="0" y="17514"/>
+                <wp:lineTo x="21246" y="17514"/>
+                <wp:lineTo x="21246" y="0"/>
+                <wp:lineTo x="0" y="0"/>
+              </wp:wrapPolygon>
+            </wp:wrapThrough>
+            <wp:docPr id="5" name="Picture 5"/>
+            <wp:cNvGraphicFramePr>
+              <a:graphicFrameLocks xmlns:a="http://schemas.openxmlformats.org/drawingml/2006/main" noChangeAspect="1"/>
+            </wp:cNvGraphicFramePr>
+            <a:graphic xmlns:a="http://schemas.openxmlformats.org/drawingml/2006/main">
+              <a:graphicData uri="http://schemas.openxmlformats.org/drawingml/2006/picture">
+                <pic:pic xmlns:pic="http://schemas.openxmlformats.org/drawingml/2006/picture">
+                  <pic:nvPicPr>
+                    <pic:cNvPr id="5" name="Picture 5"/>
+                    <pic:cNvPicPr/>
+                  </pic:nvPicPr>
+                  <pic:blipFill>
+                    <a:blip r:embed="rId12" cstate="print">
+                      <a:extLst>
+                        <a:ext uri="{28A0092B-C50C-407E-A947-70E740481C1C}">
+                          <a14:useLocalDpi xmlns:a14="http://schemas.microsoft.com/office/drawing/2010/main" val="0"/>
+                        </a:ext>
+                      </a:extLst>
+                    </a:blip>
+                    <a:stretch>
+                      <a:fillRect/>
+                    </a:stretch>
+                  </pic:blipFill>
+                  <pic:spPr>
+                    <a:xfrm>
+                      <a:off x="0" y="0"/>
+                      <a:ext cx="581025" cy="140970"/>
+                    </a:xfrm>
+                    <a:prstGeom prst="rect">
+                      <a:avLst/>
+                    </a:prstGeom>
+                  </pic:spPr>
+                </pic:pic>
+              </a:graphicData>
+            </a:graphic>
+            <wp14:sizeRelH relativeFrom="margin">
+              <wp14:pctWidth>0</wp14:pctWidth>
+            </wp14:sizeRelH>
+            <wp14:sizeRelV relativeFrom="margin">
+              <wp14:pctHeight>0</wp14:pctHeight>
+            </wp14:sizeRelV>
+          </wp:anchor>
+        </w:drawing>
+      </w:r>
     </w:p>
     <w:p>
       <w:pPr>
         <w:tabs>
+          <w:tab w:val="left" w:pos="2040"/>
           <w:tab w:val="left" w:pos="2944"/>
           <w:tab w:val="left" w:pos="3744"/>
           <w:tab w:val="left" w:pos="5478"/>
@@ -2611,6 +2690,20 @@
           <w:u w:val="single"/>
         </w:rPr>
         <w:t xml:space="preserve"> </w:t>
+      </w:r>
+      <w:r>
+        <w:rPr>
+          <w:sz w:val="18"/>
+          <w:u w:val="single"/>
+        </w:rPr>
+        <w:tab/>
+      </w:r>
+      <w:r>
+        <w:rPr>
+          <w:sz w:val="18"/>
+          <w:u w:val="single"/>
+        </w:rPr>
+        <w:t>(Cheah Meng Yew)</w:t>
       </w:r>
       <w:r>
         <w:rPr>
@@ -2703,7 +2796,7 @@
                   <w:r>
                     <w:t xml:space="preserve">The information on this form is collected for the primary purpose of assessing your assignment and ensuring the academic integrity requirements of the University are met. Other purposes of collection include recording your plagiarism and collusion declaration, attending to course and administrative matters and statistical analyses. If you choose not to complete all the questions on this form it may not be possible for Monash University to assess your assignment. You have a right to access personal information that Monash University holds about you, subject to any exceptions in relevant legislation. If you wish to seek access to your personal information or inquire about the handling of your personal information, please contact the University Privacy Officer: </w:t>
                   </w:r>
-                  <w:hyperlink r:id="rId12">
+                  <w:hyperlink r:id="rId13">
                     <w:r>
                       <w:rPr>
                         <w:color w:val="0000FF"/>
@@ -2750,7 +2843,7 @@
 </file>
 
 <file path=word/numbering.xml><?xml version="1.0" encoding="utf-8"?>
-<w:numbering xmlns:wpc="http://schemas.microsoft.com/office/word/2010/wordprocessingCanvas" xmlns:cx="http://schemas.microsoft.com/office/drawing/2014/chartex" xmlns:mc="http://schemas.openxmlformats.org/markup-compatibility/2006" xmlns:o="urn:schemas-microsoft-com:office:office" xmlns:r="http://schemas.openxmlformats.org/officeDocument/2006/relationships" xmlns:m="http://schemas.openxmlformats.org/officeDocument/2006/math" xmlns:v="urn:schemas-microsoft-com:vml" xmlns:wp14="http://schemas.microsoft.com/office/word/2010/wordprocessingDrawing" xmlns:wp="http://schemas.openxmlformats.org/drawingml/2006/wordprocessingDrawing" xmlns:w10="urn:schemas-microsoft-com:office:word" xmlns:w="http://schemas.openxmlformats.org/wordprocessingml/2006/main" xmlns:w14="http://schemas.microsoft.com/office/word/2010/wordml" xmlns:w15="http://schemas.microsoft.com/office/word/2012/wordml" xmlns:w16se="http://schemas.microsoft.com/office/word/2015/wordml/symex" xmlns:wpg="http://schemas.microsoft.com/office/word/2010/wordprocessingGroup" xmlns:wpi="http://schemas.microsoft.com/office/word/2010/wordprocessingInk" xmlns:wne="http://schemas.microsoft.com/office/word/2006/wordml" xmlns:wps="http://schemas.microsoft.com/office/word/2010/wordprocessingShape" mc:Ignorable="w14 w15 w16se wp14">
+<w:numbering xmlns:wpc="http://schemas.microsoft.com/office/word/2010/wordprocessingCanvas" xmlns:cx="http://schemas.microsoft.com/office/drawing/2014/chartex" xmlns:cx1="http://schemas.microsoft.com/office/drawing/2015/9/8/chartex" xmlns:cx2="http://schemas.microsoft.com/office/drawing/2015/10/21/chartex" xmlns:cx3="http://schemas.microsoft.com/office/drawing/2016/5/9/chartex" xmlns:cx4="http://schemas.microsoft.com/office/drawing/2016/5/10/chartex" xmlns:cx5="http://schemas.microsoft.com/office/drawing/2016/5/11/chartex" xmlns:cx6="http://schemas.microsoft.com/office/drawing/2016/5/12/chartex" xmlns:cx7="http://schemas.microsoft.com/office/drawing/2016/5/13/chartex" xmlns:cx8="http://schemas.microsoft.com/office/drawing/2016/5/14/chartex" xmlns:mc="http://schemas.openxmlformats.org/markup-compatibility/2006" xmlns:aink="http://schemas.microsoft.com/office/drawing/2016/ink" xmlns:am3d="http://schemas.microsoft.com/office/drawing/2017/model3d" xmlns:o="urn:schemas-microsoft-com:office:office" xmlns:r="http://schemas.openxmlformats.org/officeDocument/2006/relationships" xmlns:m="http://schemas.openxmlformats.org/officeDocument/2006/math" xmlns:v="urn:schemas-microsoft-com:vml" xmlns:wp14="http://schemas.microsoft.com/office/word/2010/wordprocessingDrawing" xmlns:wp="http://schemas.openxmlformats.org/drawingml/2006/wordprocessingDrawing" xmlns:w10="urn:schemas-microsoft-com:office:word" xmlns:w="http://schemas.openxmlformats.org/wordprocessingml/2006/main" xmlns:w14="http://schemas.microsoft.com/office/word/2010/wordml" xmlns:w15="http://schemas.microsoft.com/office/word/2012/wordml" xmlns:w16cex="http://schemas.microsoft.com/office/word/2018/wordml/cex" xmlns:w16cid="http://schemas.microsoft.com/office/word/2016/wordml/cid" xmlns:w16="http://schemas.microsoft.com/office/word/2018/wordml" xmlns:w16se="http://schemas.microsoft.com/office/word/2015/wordml/symex" xmlns:wpg="http://schemas.microsoft.com/office/word/2010/wordprocessingGroup" xmlns:wpi="http://schemas.microsoft.com/office/word/2010/wordprocessingInk" xmlns:wne="http://schemas.microsoft.com/office/word/2006/wordml" xmlns:wps="http://schemas.microsoft.com/office/word/2010/wordprocessingShape" mc:Ignorable="w14 w15 w16se w16cid w16 w16cex wp14">
   <w:abstractNum w:abstractNumId="0" w15:restartNumberingAfterBreak="0">
     <w:nsid w:val="4488587D"/>
     <w:multiLevelType w:val="hybridMultilevel"/>
@@ -2880,7 +2973,7 @@
 </file>
 
 <file path=word/styles.xml><?xml version="1.0" encoding="utf-8"?>
-<w:styles xmlns:mc="http://schemas.openxmlformats.org/markup-compatibility/2006" xmlns:r="http://schemas.openxmlformats.org/officeDocument/2006/relationships" xmlns:w="http://schemas.openxmlformats.org/wordprocessingml/2006/main" xmlns:w14="http://schemas.microsoft.com/office/word/2010/wordml" xmlns:w15="http://schemas.microsoft.com/office/word/2012/wordml" xmlns:w16se="http://schemas.microsoft.com/office/word/2015/wordml/symex" mc:Ignorable="w14 w15 w16se">
+<w:styles xmlns:mc="http://schemas.openxmlformats.org/markup-compatibility/2006" xmlns:r="http://schemas.openxmlformats.org/officeDocument/2006/relationships" xmlns:w="http://schemas.openxmlformats.org/wordprocessingml/2006/main" xmlns:w14="http://schemas.microsoft.com/office/word/2010/wordml" xmlns:w15="http://schemas.microsoft.com/office/word/2012/wordml" xmlns:w16cex="http://schemas.microsoft.com/office/word/2018/wordml/cex" xmlns:w16cid="http://schemas.microsoft.com/office/word/2016/wordml/cid" xmlns:w16="http://schemas.microsoft.com/office/word/2018/wordml" xmlns:w16se="http://schemas.microsoft.com/office/word/2015/wordml/symex" mc:Ignorable="w14 w15 w16se w16cid w16 w16cex">
   <w:docDefaults>
     <w:rPrDefault>
       <w:rPr>
@@ -2898,7 +2991,7 @@
       </w:pPr>
     </w:pPrDefault>
   </w:docDefaults>
-  <w:latentStyles w:defLockedState="0" w:defUIPriority="99" w:defSemiHidden="0" w:defUnhideWhenUsed="0" w:defQFormat="0" w:count="371">
+  <w:latentStyles w:defLockedState="0" w:defUIPriority="99" w:defSemiHidden="0" w:defUnhideWhenUsed="0" w:defQFormat="0" w:count="376">
     <w:lsdException w:name="Normal" w:uiPriority="0" w:qFormat="1"/>
     <w:lsdException w:name="heading 1" w:uiPriority="9" w:qFormat="1"/>
     <w:lsdException w:name="heading 2" w:semiHidden="1" w:uiPriority="9" w:unhideWhenUsed="1" w:qFormat="1"/>
@@ -3004,7 +3097,6 @@
     <w:lsdException w:name="HTML Sample" w:semiHidden="1" w:unhideWhenUsed="1"/>
     <w:lsdException w:name="HTML Typewriter" w:semiHidden="1" w:unhideWhenUsed="1"/>
     <w:lsdException w:name="HTML Variable" w:semiHidden="1" w:unhideWhenUsed="1"/>
-    <w:lsdException w:name="Normal Table" w:semiHidden="1" w:unhideWhenUsed="1"/>
     <w:lsdException w:name="annotation subject" w:semiHidden="1" w:unhideWhenUsed="1"/>
     <w:lsdException w:name="No List" w:semiHidden="1" w:unhideWhenUsed="1"/>
     <w:lsdException w:name="Outline List 1" w:semiHidden="1" w:unhideWhenUsed="1"/>
@@ -3047,11 +3139,8 @@
     <w:lsdException w:name="Table Contemporary" w:semiHidden="1" w:unhideWhenUsed="1"/>
     <w:lsdException w:name="Table Elegant" w:semiHidden="1" w:unhideWhenUsed="1"/>
     <w:lsdException w:name="Table Professional" w:semiHidden="1" w:unhideWhenUsed="1"/>
-    <w:lsdException w:name="Table Subtle 1" w:semiHidden="1" w:unhideWhenUsed="1"/>
     <w:lsdException w:name="Table Subtle 2" w:semiHidden="1" w:unhideWhenUsed="1"/>
     <w:lsdException w:name="Table Web 1" w:semiHidden="1" w:unhideWhenUsed="1"/>
-    <w:lsdException w:name="Table Web 2" w:semiHidden="1" w:unhideWhenUsed="1"/>
-    <w:lsdException w:name="Table Web 3" w:semiHidden="1" w:unhideWhenUsed="1"/>
     <w:lsdException w:name="Balloon Text" w:semiHidden="1" w:unhideWhenUsed="1"/>
     <w:lsdException w:name="Table Grid" w:uiPriority="39"/>
     <w:lsdException w:name="Table Theme" w:semiHidden="1" w:unhideWhenUsed="1"/>
@@ -3270,6 +3359,11 @@
     <w:lsdException w:name="List Table 5 Dark Accent 6" w:uiPriority="50"/>
     <w:lsdException w:name="List Table 6 Colorful Accent 6" w:uiPriority="51"/>
     <w:lsdException w:name="List Table 7 Colorful Accent 6" w:uiPriority="52"/>
+    <w:lsdException w:name="Mention" w:semiHidden="1" w:unhideWhenUsed="1"/>
+    <w:lsdException w:name="Smart Hyperlink" w:semiHidden="1" w:unhideWhenUsed="1"/>
+    <w:lsdException w:name="Hashtag" w:semiHidden="1" w:unhideWhenUsed="1"/>
+    <w:lsdException w:name="Unresolved Mention" w:semiHidden="1" w:unhideWhenUsed="1"/>
+    <w:lsdException w:name="Smart Link" w:semiHidden="1" w:unhideWhenUsed="1"/>
   </w:latentStyles>
   <w:style w:type="paragraph" w:default="1" w:styleId="Normal">
     <w:name w:val="Normal"/>

</xml_diff>